<commit_message>
Rédaction du contexte en Anglais
</commit_message>
<xml_diff>
--- a/Context.docx
+++ b/Context.docx
@@ -17,55 +17,986 @@
       </w:r>
       <w:r>
         <w:tab/>
+      </w:r>
+      <w:proofErr w:type="spellStart"/>
+      <w:r>
         <w:t>Context</w:t>
       </w:r>
+      <w:proofErr w:type="spellEnd"/>
     </w:p>
     <w:p/>
     <w:p>
-      <w:r>
-        <w:t>The game is intended to be played simultaneously by 2 players in local area network</w:t>
-      </w:r>
-      <w:r>
-        <w:t xml:space="preserve"> or on the same computer</w:t>
-      </w:r>
-      <w:r>
-        <w:t xml:space="preserve">. It will be a collaborative game in tree structure. At the beginning, the 2 players will be explained the context and the rules of the game. Then </w:t>
-      </w:r>
-      <w:r>
-        <w:t>the web developper</w:t>
-      </w:r>
-      <w:r>
-        <w:t xml:space="preserve"> will be asked to make a choice between 2 questions (A or B). Their choice will be sent to </w:t>
-      </w:r>
-      <w:r>
-        <w:t>the customer</w:t>
-      </w:r>
-      <w:r>
+      <w:pPr>
+        <w:pStyle w:val="NormalWeb"/>
+        <w:spacing w:before="0" w:beforeAutospacing="0" w:after="0" w:afterAutospacing="0"/>
+        <w:ind w:left="-283"/>
+        <w:jc w:val="both"/>
+      </w:pPr>
+      <w:r>
+        <w:rPr>
+          <w:rFonts w:ascii="Trebuchet MS" w:hAnsi="Trebuchet MS"/>
+          <w:color w:val="000000"/>
+          <w:sz w:val="22"/>
+          <w:szCs w:val="22"/>
+        </w:rPr>
+        <w:t xml:space="preserve">The </w:t>
+      </w:r>
+      <w:proofErr w:type="spellStart"/>
+      <w:r>
+        <w:rPr>
+          <w:rFonts w:ascii="Trebuchet MS" w:hAnsi="Trebuchet MS"/>
+          <w:color w:val="000000"/>
+          <w:sz w:val="22"/>
+          <w:szCs w:val="22"/>
+        </w:rPr>
+        <w:t>two</w:t>
+      </w:r>
+      <w:proofErr w:type="spellEnd"/>
+      <w:r>
+        <w:rPr>
+          <w:rFonts w:ascii="Trebuchet MS" w:hAnsi="Trebuchet MS"/>
+          <w:color w:val="000000"/>
+          <w:sz w:val="22"/>
+          <w:szCs w:val="22"/>
+        </w:rPr>
+        <w:t xml:space="preserve"> </w:t>
+      </w:r>
+      <w:proofErr w:type="spellStart"/>
+      <w:r>
+        <w:rPr>
+          <w:rFonts w:ascii="Trebuchet MS" w:hAnsi="Trebuchet MS"/>
+          <w:color w:val="000000"/>
+          <w:sz w:val="22"/>
+          <w:szCs w:val="22"/>
+        </w:rPr>
+        <w:t>players</w:t>
+      </w:r>
+      <w:proofErr w:type="spellEnd"/>
+      <w:r>
+        <w:rPr>
+          <w:rFonts w:ascii="Trebuchet MS" w:hAnsi="Trebuchet MS"/>
+          <w:color w:val="000000"/>
+          <w:sz w:val="22"/>
+          <w:szCs w:val="22"/>
+        </w:rPr>
+        <w:t xml:space="preserve"> in </w:t>
+      </w:r>
+      <w:proofErr w:type="spellStart"/>
+      <w:r>
+        <w:rPr>
+          <w:rFonts w:ascii="Trebuchet MS" w:hAnsi="Trebuchet MS"/>
+          <w:color w:val="000000"/>
+          <w:sz w:val="22"/>
+          <w:szCs w:val="22"/>
+        </w:rPr>
+        <w:t>this</w:t>
+      </w:r>
+      <w:proofErr w:type="spellEnd"/>
+      <w:r>
+        <w:rPr>
+          <w:rFonts w:ascii="Trebuchet MS" w:hAnsi="Trebuchet MS"/>
+          <w:color w:val="000000"/>
+          <w:sz w:val="22"/>
+          <w:szCs w:val="22"/>
+        </w:rPr>
+        <w:t xml:space="preserve"> </w:t>
+      </w:r>
+      <w:proofErr w:type="spellStart"/>
+      <w:r>
+        <w:rPr>
+          <w:rFonts w:ascii="Trebuchet MS" w:hAnsi="Trebuchet MS"/>
+          <w:color w:val="000000"/>
+          <w:sz w:val="22"/>
+          <w:szCs w:val="22"/>
+        </w:rPr>
+        <w:t>game</w:t>
+      </w:r>
+      <w:proofErr w:type="spellEnd"/>
+      <w:r>
+        <w:rPr>
+          <w:rFonts w:ascii="Trebuchet MS" w:hAnsi="Trebuchet MS"/>
+          <w:color w:val="000000"/>
+          <w:sz w:val="22"/>
+          <w:szCs w:val="22"/>
+        </w:rPr>
+        <w:t xml:space="preserve"> are a </w:t>
+      </w:r>
+      <w:proofErr w:type="spellStart"/>
+      <w:r>
+        <w:rPr>
+          <w:rFonts w:ascii="Trebuchet MS" w:hAnsi="Trebuchet MS"/>
+          <w:color w:val="000000"/>
+          <w:sz w:val="22"/>
+          <w:szCs w:val="22"/>
+        </w:rPr>
+        <w:t>developer</w:t>
+      </w:r>
+      <w:proofErr w:type="spellEnd"/>
+      <w:r>
+        <w:rPr>
+          <w:rFonts w:ascii="Trebuchet MS" w:hAnsi="Trebuchet MS"/>
+          <w:color w:val="000000"/>
+          <w:sz w:val="22"/>
+          <w:szCs w:val="22"/>
+        </w:rPr>
+        <w:t xml:space="preserve"> and a </w:t>
+      </w:r>
+      <w:proofErr w:type="spellStart"/>
+      <w:r>
+        <w:rPr>
+          <w:rFonts w:ascii="Trebuchet MS" w:hAnsi="Trebuchet MS"/>
+          <w:color w:val="000000"/>
+          <w:sz w:val="22"/>
+          <w:szCs w:val="22"/>
+        </w:rPr>
+        <w:t>customer</w:t>
+      </w:r>
+      <w:proofErr w:type="spellEnd"/>
+      <w:r>
+        <w:rPr>
+          <w:rFonts w:ascii="Trebuchet MS" w:hAnsi="Trebuchet MS"/>
+          <w:color w:val="000000"/>
+          <w:sz w:val="22"/>
+          <w:szCs w:val="22"/>
+        </w:rPr>
+        <w:t xml:space="preserve">. The </w:t>
+      </w:r>
+      <w:proofErr w:type="spellStart"/>
+      <w:r>
+        <w:rPr>
+          <w:rFonts w:ascii="Trebuchet MS" w:hAnsi="Trebuchet MS"/>
+          <w:color w:val="000000"/>
+          <w:sz w:val="22"/>
+          <w:szCs w:val="22"/>
+        </w:rPr>
+        <w:t>customer</w:t>
+      </w:r>
+      <w:proofErr w:type="spellEnd"/>
+      <w:r>
+        <w:rPr>
+          <w:rFonts w:ascii="Trebuchet MS" w:hAnsi="Trebuchet MS"/>
+          <w:color w:val="000000"/>
+          <w:sz w:val="22"/>
+          <w:szCs w:val="22"/>
+        </w:rPr>
+        <w:t xml:space="preserve"> </w:t>
+      </w:r>
+      <w:proofErr w:type="spellStart"/>
+      <w:r>
+        <w:rPr>
+          <w:rFonts w:ascii="Trebuchet MS" w:hAnsi="Trebuchet MS"/>
+          <w:color w:val="000000"/>
+          <w:sz w:val="22"/>
+          <w:szCs w:val="22"/>
+        </w:rPr>
+        <w:t>wants</w:t>
+      </w:r>
+      <w:proofErr w:type="spellEnd"/>
+      <w:r>
+        <w:rPr>
+          <w:rFonts w:ascii="Trebuchet MS" w:hAnsi="Trebuchet MS"/>
+          <w:color w:val="000000"/>
+          <w:sz w:val="22"/>
+          <w:szCs w:val="22"/>
+        </w:rPr>
+        <w:t xml:space="preserve"> to </w:t>
+      </w:r>
+      <w:proofErr w:type="spellStart"/>
+      <w:r>
+        <w:rPr>
+          <w:rFonts w:ascii="Trebuchet MS" w:hAnsi="Trebuchet MS"/>
+          <w:color w:val="000000"/>
+          <w:sz w:val="22"/>
+          <w:szCs w:val="22"/>
+        </w:rPr>
+        <w:t>create</w:t>
+      </w:r>
+      <w:proofErr w:type="spellEnd"/>
+      <w:r>
+        <w:rPr>
+          <w:rFonts w:ascii="Trebuchet MS" w:hAnsi="Trebuchet MS"/>
+          <w:color w:val="000000"/>
+          <w:sz w:val="22"/>
+          <w:szCs w:val="22"/>
+        </w:rPr>
+        <w:t xml:space="preserve"> a </w:t>
+      </w:r>
+      <w:proofErr w:type="spellStart"/>
+      <w:r>
+        <w:rPr>
+          <w:rFonts w:ascii="Trebuchet MS" w:hAnsi="Trebuchet MS"/>
+          <w:color w:val="000000"/>
+          <w:sz w:val="22"/>
+          <w:szCs w:val="22"/>
+        </w:rPr>
+        <w:t>website</w:t>
+      </w:r>
+      <w:proofErr w:type="spellEnd"/>
+      <w:r>
+        <w:rPr>
+          <w:rFonts w:ascii="Trebuchet MS" w:hAnsi="Trebuchet MS"/>
+          <w:color w:val="000000"/>
+          <w:sz w:val="22"/>
+          <w:szCs w:val="22"/>
+        </w:rPr>
+        <w:t xml:space="preserve">. He calls on an </w:t>
+      </w:r>
+      <w:proofErr w:type="spellStart"/>
+      <w:r>
+        <w:rPr>
+          <w:rFonts w:ascii="Trebuchet MS" w:hAnsi="Trebuchet MS"/>
+          <w:color w:val="000000"/>
+          <w:sz w:val="22"/>
+          <w:szCs w:val="22"/>
+        </w:rPr>
+        <w:t>external</w:t>
+      </w:r>
+      <w:proofErr w:type="spellEnd"/>
+      <w:r>
+        <w:rPr>
+          <w:rFonts w:ascii="Trebuchet MS" w:hAnsi="Trebuchet MS"/>
+          <w:color w:val="000000"/>
+          <w:sz w:val="22"/>
+          <w:szCs w:val="22"/>
+        </w:rPr>
+        <w:t xml:space="preserve"> </w:t>
+      </w:r>
+      <w:proofErr w:type="spellStart"/>
+      <w:r>
+        <w:rPr>
+          <w:rFonts w:ascii="Trebuchet MS" w:hAnsi="Trebuchet MS"/>
+          <w:color w:val="000000"/>
+          <w:sz w:val="22"/>
+          <w:szCs w:val="22"/>
+        </w:rPr>
+        <w:t>company</w:t>
+      </w:r>
+      <w:proofErr w:type="spellEnd"/>
+      <w:r>
+        <w:rPr>
+          <w:rFonts w:ascii="Trebuchet MS" w:hAnsi="Trebuchet MS"/>
+          <w:color w:val="000000"/>
+          <w:sz w:val="22"/>
+          <w:szCs w:val="22"/>
+        </w:rPr>
+        <w:t xml:space="preserve"> </w:t>
+      </w:r>
+      <w:proofErr w:type="spellStart"/>
+      <w:r>
+        <w:rPr>
+          <w:rFonts w:ascii="Trebuchet MS" w:hAnsi="Trebuchet MS"/>
+          <w:color w:val="000000"/>
+          <w:sz w:val="22"/>
+          <w:szCs w:val="22"/>
+        </w:rPr>
+        <w:t>specializing</w:t>
+      </w:r>
+      <w:proofErr w:type="spellEnd"/>
+      <w:r>
+        <w:rPr>
+          <w:rFonts w:ascii="Trebuchet MS" w:hAnsi="Trebuchet MS"/>
+          <w:color w:val="000000"/>
+          <w:sz w:val="22"/>
+          <w:szCs w:val="22"/>
+        </w:rPr>
+        <w:t xml:space="preserve"> in web </w:t>
+      </w:r>
+      <w:proofErr w:type="spellStart"/>
+      <w:r>
+        <w:rPr>
+          <w:rFonts w:ascii="Trebuchet MS" w:hAnsi="Trebuchet MS"/>
+          <w:color w:val="000000"/>
+          <w:sz w:val="22"/>
+          <w:szCs w:val="22"/>
+        </w:rPr>
+        <w:t>development</w:t>
+      </w:r>
+      <w:proofErr w:type="spellEnd"/>
+      <w:r>
+        <w:rPr>
+          <w:rFonts w:ascii="Trebuchet MS" w:hAnsi="Trebuchet MS"/>
+          <w:color w:val="000000"/>
+          <w:sz w:val="22"/>
+          <w:szCs w:val="22"/>
+        </w:rPr>
+        <w:t xml:space="preserve"> and user interfaces to </w:t>
+      </w:r>
+      <w:proofErr w:type="spellStart"/>
+      <w:r>
+        <w:rPr>
+          <w:rFonts w:ascii="Trebuchet MS" w:hAnsi="Trebuchet MS"/>
+          <w:color w:val="000000"/>
+          <w:sz w:val="22"/>
+          <w:szCs w:val="22"/>
+        </w:rPr>
+        <w:t>delegate</w:t>
+      </w:r>
+      <w:proofErr w:type="spellEnd"/>
+      <w:r>
+        <w:rPr>
+          <w:rFonts w:ascii="Trebuchet MS" w:hAnsi="Trebuchet MS"/>
+          <w:color w:val="000000"/>
+          <w:sz w:val="22"/>
+          <w:szCs w:val="22"/>
+        </w:rPr>
+        <w:t xml:space="preserve"> </w:t>
+      </w:r>
+      <w:proofErr w:type="spellStart"/>
+      <w:r>
+        <w:rPr>
+          <w:rFonts w:ascii="Trebuchet MS" w:hAnsi="Trebuchet MS"/>
+          <w:color w:val="000000"/>
+          <w:sz w:val="22"/>
+          <w:szCs w:val="22"/>
+        </w:rPr>
+        <w:t>this</w:t>
+      </w:r>
+      <w:proofErr w:type="spellEnd"/>
+      <w:r>
+        <w:rPr>
+          <w:rFonts w:ascii="Trebuchet MS" w:hAnsi="Trebuchet MS"/>
+          <w:color w:val="000000"/>
+          <w:sz w:val="22"/>
+          <w:szCs w:val="22"/>
+        </w:rPr>
+        <w:t xml:space="preserve"> </w:t>
+      </w:r>
+      <w:proofErr w:type="spellStart"/>
+      <w:r>
+        <w:rPr>
+          <w:rFonts w:ascii="Trebuchet MS" w:hAnsi="Trebuchet MS"/>
+          <w:color w:val="000000"/>
+          <w:sz w:val="22"/>
+          <w:szCs w:val="22"/>
+        </w:rPr>
+        <w:t>work</w:t>
+      </w:r>
+      <w:proofErr w:type="spellEnd"/>
+      <w:r>
+        <w:rPr>
+          <w:rFonts w:ascii="Trebuchet MS" w:hAnsi="Trebuchet MS"/>
+          <w:color w:val="000000"/>
+          <w:sz w:val="22"/>
+          <w:szCs w:val="22"/>
+        </w:rPr>
+        <w:t xml:space="preserve">. </w:t>
+      </w:r>
+      <w:proofErr w:type="spellStart"/>
+      <w:r>
+        <w:rPr>
+          <w:rFonts w:ascii="Trebuchet MS" w:hAnsi="Trebuchet MS"/>
+          <w:color w:val="000000"/>
+          <w:sz w:val="22"/>
+          <w:szCs w:val="22"/>
+        </w:rPr>
+        <w:t>His</w:t>
+      </w:r>
+      <w:proofErr w:type="spellEnd"/>
+      <w:r>
+        <w:rPr>
+          <w:rFonts w:ascii="Trebuchet MS" w:hAnsi="Trebuchet MS"/>
+          <w:color w:val="000000"/>
+          <w:sz w:val="22"/>
+          <w:szCs w:val="22"/>
+        </w:rPr>
+        <w:t xml:space="preserve"> </w:t>
+      </w:r>
+      <w:proofErr w:type="spellStart"/>
+      <w:r>
+        <w:rPr>
+          <w:rFonts w:ascii="Trebuchet MS" w:hAnsi="Trebuchet MS"/>
+          <w:color w:val="000000"/>
+          <w:sz w:val="22"/>
+          <w:szCs w:val="22"/>
+        </w:rPr>
+        <w:t>company</w:t>
+      </w:r>
+      <w:proofErr w:type="spellEnd"/>
+      <w:r>
+        <w:rPr>
+          <w:rFonts w:ascii="Trebuchet MS" w:hAnsi="Trebuchet MS"/>
+          <w:color w:val="000000"/>
+          <w:sz w:val="22"/>
+          <w:szCs w:val="22"/>
+        </w:rPr>
+        <w:t xml:space="preserve"> </w:t>
+      </w:r>
+      <w:proofErr w:type="spellStart"/>
+      <w:r>
+        <w:rPr>
+          <w:rFonts w:ascii="Trebuchet MS" w:hAnsi="Trebuchet MS"/>
+          <w:color w:val="000000"/>
+          <w:sz w:val="22"/>
+          <w:szCs w:val="22"/>
+        </w:rPr>
+        <w:t>does</w:t>
+      </w:r>
+      <w:proofErr w:type="spellEnd"/>
+      <w:r>
+        <w:rPr>
+          <w:rFonts w:ascii="Trebuchet MS" w:hAnsi="Trebuchet MS"/>
+          <w:color w:val="000000"/>
+          <w:sz w:val="22"/>
+          <w:szCs w:val="22"/>
+        </w:rPr>
+        <w:t xml:space="preserve"> not have the </w:t>
+      </w:r>
+      <w:proofErr w:type="spellStart"/>
+      <w:r>
+        <w:rPr>
+          <w:rFonts w:ascii="Trebuchet MS" w:hAnsi="Trebuchet MS"/>
+          <w:color w:val="000000"/>
+          <w:sz w:val="22"/>
+          <w:szCs w:val="22"/>
+        </w:rPr>
+        <w:t>resources</w:t>
+      </w:r>
+      <w:proofErr w:type="spellEnd"/>
+      <w:r>
+        <w:rPr>
+          <w:rFonts w:ascii="Trebuchet MS" w:hAnsi="Trebuchet MS"/>
+          <w:color w:val="000000"/>
+          <w:sz w:val="22"/>
+          <w:szCs w:val="22"/>
+        </w:rPr>
+        <w:t xml:space="preserve"> to </w:t>
+      </w:r>
+      <w:proofErr w:type="spellStart"/>
+      <w:r>
+        <w:rPr>
+          <w:rFonts w:ascii="Trebuchet MS" w:hAnsi="Trebuchet MS"/>
+          <w:color w:val="000000"/>
+          <w:sz w:val="22"/>
+          <w:szCs w:val="22"/>
+        </w:rPr>
+        <w:t>create</w:t>
+      </w:r>
+      <w:proofErr w:type="spellEnd"/>
+      <w:r>
+        <w:rPr>
+          <w:rFonts w:ascii="Trebuchet MS" w:hAnsi="Trebuchet MS"/>
+          <w:color w:val="000000"/>
+          <w:sz w:val="22"/>
+          <w:szCs w:val="22"/>
+        </w:rPr>
+        <w:t xml:space="preserve"> the </w:t>
+      </w:r>
+      <w:proofErr w:type="spellStart"/>
+      <w:r>
+        <w:rPr>
+          <w:rFonts w:ascii="Trebuchet MS" w:hAnsi="Trebuchet MS"/>
+          <w:color w:val="000000"/>
+          <w:sz w:val="22"/>
+          <w:szCs w:val="22"/>
+        </w:rPr>
+        <w:t>website</w:t>
+      </w:r>
+      <w:proofErr w:type="spellEnd"/>
+      <w:r>
+        <w:rPr>
+          <w:rFonts w:ascii="Trebuchet MS" w:hAnsi="Trebuchet MS"/>
+          <w:color w:val="000000"/>
+          <w:sz w:val="22"/>
+          <w:szCs w:val="22"/>
+        </w:rPr>
         <w:t>.</w:t>
       </w:r>
     </w:p>
     <w:p>
-      <w:r>
-        <w:t xml:space="preserve">According to this choice, an alternative between 2 answers (A or B) will be proposed to </w:t>
-      </w:r>
-      <w:r>
-        <w:t>the web developper</w:t>
-      </w:r>
-      <w:r>
-        <w:t xml:space="preserve"> who will in turn have to choose.</w:t>
+      <w:pPr>
+        <w:pStyle w:val="NormalWeb"/>
+        <w:spacing w:before="0" w:beforeAutospacing="0" w:after="0" w:afterAutospacing="0"/>
+        <w:ind w:left="-283"/>
+        <w:jc w:val="both"/>
+      </w:pPr>
+      <w:r>
+        <w:rPr>
+          <w:rFonts w:ascii="Trebuchet MS" w:hAnsi="Trebuchet MS"/>
+          <w:color w:val="000000"/>
+          <w:sz w:val="22"/>
+          <w:szCs w:val="22"/>
+        </w:rPr>
+        <w:t xml:space="preserve">The web </w:t>
+      </w:r>
+      <w:proofErr w:type="spellStart"/>
+      <w:r>
+        <w:rPr>
+          <w:rFonts w:ascii="Trebuchet MS" w:hAnsi="Trebuchet MS"/>
+          <w:color w:val="000000"/>
+          <w:sz w:val="22"/>
+          <w:szCs w:val="22"/>
+        </w:rPr>
+        <w:t>developer</w:t>
+      </w:r>
+      <w:proofErr w:type="spellEnd"/>
+      <w:r>
+        <w:rPr>
+          <w:rFonts w:ascii="Trebuchet MS" w:hAnsi="Trebuchet MS"/>
+          <w:color w:val="000000"/>
+          <w:sz w:val="22"/>
+          <w:szCs w:val="22"/>
+        </w:rPr>
+        <w:t xml:space="preserve"> contacts the </w:t>
+      </w:r>
+      <w:proofErr w:type="spellStart"/>
+      <w:r>
+        <w:rPr>
+          <w:rFonts w:ascii="Trebuchet MS" w:hAnsi="Trebuchet MS"/>
+          <w:color w:val="000000"/>
+          <w:sz w:val="22"/>
+          <w:szCs w:val="22"/>
+        </w:rPr>
+        <w:t>customer's</w:t>
+      </w:r>
+      <w:proofErr w:type="spellEnd"/>
+      <w:r>
+        <w:rPr>
+          <w:rFonts w:ascii="Trebuchet MS" w:hAnsi="Trebuchet MS"/>
+          <w:color w:val="000000"/>
+          <w:sz w:val="22"/>
+          <w:szCs w:val="22"/>
+        </w:rPr>
+        <w:t xml:space="preserve"> to </w:t>
+      </w:r>
+      <w:proofErr w:type="spellStart"/>
+      <w:r>
+        <w:rPr>
+          <w:rFonts w:ascii="Trebuchet MS" w:hAnsi="Trebuchet MS"/>
+          <w:color w:val="000000"/>
+          <w:sz w:val="22"/>
+          <w:szCs w:val="22"/>
+        </w:rPr>
+        <w:t>obtain</w:t>
+      </w:r>
+      <w:proofErr w:type="spellEnd"/>
+      <w:r>
+        <w:rPr>
+          <w:rFonts w:ascii="Trebuchet MS" w:hAnsi="Trebuchet MS"/>
+          <w:color w:val="000000"/>
+          <w:sz w:val="22"/>
+          <w:szCs w:val="22"/>
+        </w:rPr>
+        <w:t xml:space="preserve"> information to </w:t>
+      </w:r>
+      <w:proofErr w:type="spellStart"/>
+      <w:r>
+        <w:rPr>
+          <w:rFonts w:ascii="Trebuchet MS" w:hAnsi="Trebuchet MS"/>
+          <w:color w:val="000000"/>
+          <w:sz w:val="22"/>
+          <w:szCs w:val="22"/>
+        </w:rPr>
+        <w:t>optimize</w:t>
+      </w:r>
+      <w:proofErr w:type="spellEnd"/>
+      <w:r>
+        <w:rPr>
+          <w:rFonts w:ascii="Trebuchet MS" w:hAnsi="Trebuchet MS"/>
+          <w:color w:val="000000"/>
+          <w:sz w:val="22"/>
+          <w:szCs w:val="22"/>
+        </w:rPr>
+        <w:t xml:space="preserve"> the </w:t>
+      </w:r>
+      <w:proofErr w:type="spellStart"/>
+      <w:r>
+        <w:rPr>
+          <w:rFonts w:ascii="Trebuchet MS" w:hAnsi="Trebuchet MS"/>
+          <w:color w:val="000000"/>
+          <w:sz w:val="22"/>
+          <w:szCs w:val="22"/>
+        </w:rPr>
+        <w:t>development</w:t>
+      </w:r>
+      <w:proofErr w:type="spellEnd"/>
+      <w:r>
+        <w:rPr>
+          <w:rFonts w:ascii="Trebuchet MS" w:hAnsi="Trebuchet MS"/>
+          <w:color w:val="000000"/>
+          <w:sz w:val="22"/>
+          <w:szCs w:val="22"/>
+        </w:rPr>
+        <w:t xml:space="preserve"> and </w:t>
+      </w:r>
+      <w:proofErr w:type="spellStart"/>
+      <w:r>
+        <w:rPr>
+          <w:rFonts w:ascii="Trebuchet MS" w:hAnsi="Trebuchet MS"/>
+          <w:color w:val="000000"/>
+          <w:sz w:val="22"/>
+          <w:szCs w:val="22"/>
+        </w:rPr>
+        <w:t>better</w:t>
+      </w:r>
+      <w:proofErr w:type="spellEnd"/>
+      <w:r>
+        <w:rPr>
+          <w:rFonts w:ascii="Trebuchet MS" w:hAnsi="Trebuchet MS"/>
+          <w:color w:val="000000"/>
+          <w:sz w:val="22"/>
+          <w:szCs w:val="22"/>
+        </w:rPr>
+        <w:t xml:space="preserve"> </w:t>
+      </w:r>
+      <w:proofErr w:type="spellStart"/>
+      <w:r>
+        <w:rPr>
+          <w:rFonts w:ascii="Trebuchet MS" w:hAnsi="Trebuchet MS"/>
+          <w:color w:val="000000"/>
+          <w:sz w:val="22"/>
+          <w:szCs w:val="22"/>
+        </w:rPr>
+        <w:t>understand</w:t>
+      </w:r>
+      <w:proofErr w:type="spellEnd"/>
+      <w:r>
+        <w:rPr>
+          <w:rFonts w:ascii="Trebuchet MS" w:hAnsi="Trebuchet MS"/>
+          <w:color w:val="000000"/>
+          <w:sz w:val="22"/>
+          <w:szCs w:val="22"/>
+        </w:rPr>
+        <w:t xml:space="preserve"> the </w:t>
+      </w:r>
+      <w:proofErr w:type="spellStart"/>
+      <w:r>
+        <w:rPr>
+          <w:rFonts w:ascii="Trebuchet MS" w:hAnsi="Trebuchet MS"/>
+          <w:color w:val="000000"/>
+          <w:sz w:val="22"/>
+          <w:szCs w:val="22"/>
+        </w:rPr>
+        <w:t>customer's</w:t>
+      </w:r>
+      <w:proofErr w:type="spellEnd"/>
+      <w:r>
+        <w:rPr>
+          <w:rFonts w:ascii="Trebuchet MS" w:hAnsi="Trebuchet MS"/>
+          <w:color w:val="000000"/>
+          <w:sz w:val="22"/>
+          <w:szCs w:val="22"/>
+        </w:rPr>
+        <w:t xml:space="preserve"> </w:t>
+      </w:r>
+      <w:proofErr w:type="spellStart"/>
+      <w:r>
+        <w:rPr>
+          <w:rFonts w:ascii="Trebuchet MS" w:hAnsi="Trebuchet MS"/>
+          <w:color w:val="000000"/>
+          <w:sz w:val="22"/>
+          <w:szCs w:val="22"/>
+        </w:rPr>
+        <w:t>needs</w:t>
+      </w:r>
+      <w:proofErr w:type="spellEnd"/>
+      <w:r>
+        <w:rPr>
+          <w:rFonts w:ascii="Trebuchet MS" w:hAnsi="Trebuchet MS"/>
+          <w:color w:val="000000"/>
+          <w:sz w:val="22"/>
+          <w:szCs w:val="22"/>
+        </w:rPr>
+        <w:t>.</w:t>
       </w:r>
     </w:p>
     <w:p>
-      <w:r>
-        <w:t xml:space="preserve">This answer will be sent to </w:t>
-      </w:r>
-      <w:r>
-        <w:t>the customer</w:t>
-      </w:r>
-      <w:r>
-        <w:t xml:space="preserve"> who will again have to choose between 2 new questions. And so on.</w:t>
+      <w:pPr>
+        <w:pStyle w:val="NormalWeb"/>
+        <w:spacing w:before="0" w:beforeAutospacing="0" w:after="0" w:afterAutospacing="0"/>
+        <w:ind w:left="-283"/>
+        <w:jc w:val="both"/>
+      </w:pPr>
+      <w:r>
+        <w:rPr>
+          <w:rFonts w:ascii="Trebuchet MS" w:hAnsi="Trebuchet MS"/>
+          <w:color w:val="000000"/>
+          <w:sz w:val="22"/>
+          <w:szCs w:val="22"/>
+        </w:rPr>
+        <w:t xml:space="preserve">To do </w:t>
+      </w:r>
+      <w:proofErr w:type="spellStart"/>
+      <w:r>
+        <w:rPr>
+          <w:rFonts w:ascii="Trebuchet MS" w:hAnsi="Trebuchet MS"/>
+          <w:color w:val="000000"/>
+          <w:sz w:val="22"/>
+          <w:szCs w:val="22"/>
+        </w:rPr>
+        <w:t>this</w:t>
+      </w:r>
+      <w:proofErr w:type="spellEnd"/>
+      <w:r>
+        <w:rPr>
+          <w:rFonts w:ascii="Trebuchet MS" w:hAnsi="Trebuchet MS"/>
+          <w:color w:val="000000"/>
+          <w:sz w:val="22"/>
+          <w:szCs w:val="22"/>
+        </w:rPr>
+        <w:t xml:space="preserve">, </w:t>
+      </w:r>
+      <w:proofErr w:type="spellStart"/>
+      <w:r>
+        <w:rPr>
+          <w:rFonts w:ascii="Trebuchet MS" w:hAnsi="Trebuchet MS"/>
+          <w:color w:val="000000"/>
+          <w:sz w:val="22"/>
+          <w:szCs w:val="22"/>
+        </w:rPr>
+        <w:t>they</w:t>
+      </w:r>
+      <w:proofErr w:type="spellEnd"/>
+      <w:r>
+        <w:rPr>
+          <w:rFonts w:ascii="Trebuchet MS" w:hAnsi="Trebuchet MS"/>
+          <w:color w:val="000000"/>
+          <w:sz w:val="22"/>
+          <w:szCs w:val="22"/>
+        </w:rPr>
+        <w:t xml:space="preserve"> use </w:t>
+      </w:r>
+      <w:proofErr w:type="gramStart"/>
+      <w:r>
+        <w:rPr>
+          <w:rFonts w:ascii="Trebuchet MS" w:hAnsi="Trebuchet MS"/>
+          <w:color w:val="000000"/>
+          <w:sz w:val="22"/>
+          <w:szCs w:val="22"/>
+        </w:rPr>
+        <w:t>a</w:t>
+      </w:r>
+      <w:proofErr w:type="gramEnd"/>
+      <w:r>
+        <w:rPr>
+          <w:rFonts w:ascii="Trebuchet MS" w:hAnsi="Trebuchet MS"/>
+          <w:color w:val="000000"/>
+          <w:sz w:val="22"/>
+          <w:szCs w:val="22"/>
+        </w:rPr>
+        <w:t xml:space="preserve"> communication software in </w:t>
+      </w:r>
+      <w:proofErr w:type="spellStart"/>
+      <w:r>
+        <w:rPr>
+          <w:rFonts w:ascii="Trebuchet MS" w:hAnsi="Trebuchet MS"/>
+          <w:color w:val="000000"/>
+          <w:sz w:val="22"/>
+          <w:szCs w:val="22"/>
+        </w:rPr>
+        <w:t>which</w:t>
+      </w:r>
+      <w:proofErr w:type="spellEnd"/>
+      <w:r>
+        <w:rPr>
+          <w:rFonts w:ascii="Trebuchet MS" w:hAnsi="Trebuchet MS"/>
+          <w:color w:val="000000"/>
+          <w:sz w:val="22"/>
+          <w:szCs w:val="22"/>
+        </w:rPr>
+        <w:t xml:space="preserve"> the web </w:t>
+      </w:r>
+      <w:proofErr w:type="spellStart"/>
+      <w:r>
+        <w:rPr>
+          <w:rFonts w:ascii="Trebuchet MS" w:hAnsi="Trebuchet MS"/>
+          <w:color w:val="000000"/>
+          <w:sz w:val="22"/>
+          <w:szCs w:val="22"/>
+        </w:rPr>
+        <w:t>developer</w:t>
+      </w:r>
+      <w:proofErr w:type="spellEnd"/>
+      <w:r>
+        <w:rPr>
+          <w:rFonts w:ascii="Trebuchet MS" w:hAnsi="Trebuchet MS"/>
+          <w:color w:val="000000"/>
+          <w:sz w:val="22"/>
+          <w:szCs w:val="22"/>
+        </w:rPr>
+        <w:t xml:space="preserve"> has </w:t>
+      </w:r>
+      <w:proofErr w:type="spellStart"/>
+      <w:r>
+        <w:rPr>
+          <w:rFonts w:ascii="Trebuchet MS" w:hAnsi="Trebuchet MS"/>
+          <w:color w:val="000000"/>
+          <w:sz w:val="22"/>
+          <w:szCs w:val="22"/>
+        </w:rPr>
+        <w:t>already</w:t>
+      </w:r>
+      <w:proofErr w:type="spellEnd"/>
+      <w:r>
+        <w:rPr>
+          <w:rFonts w:ascii="Trebuchet MS" w:hAnsi="Trebuchet MS"/>
+          <w:color w:val="000000"/>
+          <w:sz w:val="22"/>
+          <w:szCs w:val="22"/>
+        </w:rPr>
+        <w:t xml:space="preserve"> </w:t>
+      </w:r>
+      <w:proofErr w:type="spellStart"/>
+      <w:r>
+        <w:rPr>
+          <w:rFonts w:ascii="Trebuchet MS" w:hAnsi="Trebuchet MS"/>
+          <w:color w:val="000000"/>
+          <w:sz w:val="22"/>
+          <w:szCs w:val="22"/>
+        </w:rPr>
+        <w:t>prewritten</w:t>
+      </w:r>
+      <w:proofErr w:type="spellEnd"/>
+      <w:r>
+        <w:rPr>
+          <w:rFonts w:ascii="Trebuchet MS" w:hAnsi="Trebuchet MS"/>
+          <w:color w:val="000000"/>
+          <w:sz w:val="22"/>
+          <w:szCs w:val="22"/>
+        </w:rPr>
+        <w:t xml:space="preserve"> 10 questions to </w:t>
+      </w:r>
+      <w:proofErr w:type="spellStart"/>
+      <w:r>
+        <w:rPr>
+          <w:rFonts w:ascii="Trebuchet MS" w:hAnsi="Trebuchet MS"/>
+          <w:color w:val="000000"/>
+          <w:sz w:val="22"/>
+          <w:szCs w:val="22"/>
+        </w:rPr>
+        <w:t>ask</w:t>
+      </w:r>
+      <w:proofErr w:type="spellEnd"/>
+      <w:r>
+        <w:rPr>
+          <w:rFonts w:ascii="Trebuchet MS" w:hAnsi="Trebuchet MS"/>
+          <w:color w:val="000000"/>
+          <w:sz w:val="22"/>
+          <w:szCs w:val="22"/>
+        </w:rPr>
+        <w:t xml:space="preserve"> the client. As </w:t>
+      </w:r>
+      <w:proofErr w:type="spellStart"/>
+      <w:r>
+        <w:rPr>
+          <w:rFonts w:ascii="Trebuchet MS" w:hAnsi="Trebuchet MS"/>
+          <w:color w:val="000000"/>
+          <w:sz w:val="22"/>
+          <w:szCs w:val="22"/>
+        </w:rPr>
+        <w:t>this</w:t>
+      </w:r>
+      <w:proofErr w:type="spellEnd"/>
+      <w:r>
+        <w:rPr>
+          <w:rFonts w:ascii="Trebuchet MS" w:hAnsi="Trebuchet MS"/>
+          <w:color w:val="000000"/>
+          <w:sz w:val="22"/>
+          <w:szCs w:val="22"/>
+        </w:rPr>
+        <w:t xml:space="preserve"> software </w:t>
+      </w:r>
+      <w:proofErr w:type="spellStart"/>
+      <w:r>
+        <w:rPr>
+          <w:rFonts w:ascii="Trebuchet MS" w:hAnsi="Trebuchet MS"/>
+          <w:color w:val="000000"/>
+          <w:sz w:val="22"/>
+          <w:szCs w:val="22"/>
+        </w:rPr>
+        <w:t>works</w:t>
+      </w:r>
+      <w:proofErr w:type="spellEnd"/>
+      <w:r>
+        <w:rPr>
+          <w:rFonts w:ascii="Trebuchet MS" w:hAnsi="Trebuchet MS"/>
+          <w:color w:val="000000"/>
+          <w:sz w:val="22"/>
+          <w:szCs w:val="22"/>
+        </w:rPr>
+        <w:t xml:space="preserve"> </w:t>
+      </w:r>
+      <w:proofErr w:type="spellStart"/>
+      <w:r>
+        <w:rPr>
+          <w:rFonts w:ascii="Trebuchet MS" w:hAnsi="Trebuchet MS"/>
+          <w:color w:val="000000"/>
+          <w:sz w:val="22"/>
+          <w:szCs w:val="22"/>
+        </w:rPr>
+        <w:t>interactively</w:t>
+      </w:r>
+      <w:proofErr w:type="spellEnd"/>
+      <w:r>
+        <w:rPr>
+          <w:rFonts w:ascii="Trebuchet MS" w:hAnsi="Trebuchet MS"/>
+          <w:color w:val="000000"/>
+          <w:sz w:val="22"/>
+          <w:szCs w:val="22"/>
+        </w:rPr>
+        <w:t xml:space="preserve">, the </w:t>
+      </w:r>
+      <w:proofErr w:type="spellStart"/>
+      <w:r>
+        <w:rPr>
+          <w:rFonts w:ascii="Trebuchet MS" w:hAnsi="Trebuchet MS"/>
+          <w:color w:val="000000"/>
+          <w:sz w:val="22"/>
+          <w:szCs w:val="22"/>
+        </w:rPr>
+        <w:t>developer</w:t>
+      </w:r>
+      <w:proofErr w:type="spellEnd"/>
+      <w:r>
+        <w:rPr>
+          <w:rFonts w:ascii="Trebuchet MS" w:hAnsi="Trebuchet MS"/>
+          <w:color w:val="000000"/>
+          <w:sz w:val="22"/>
+          <w:szCs w:val="22"/>
+        </w:rPr>
+        <w:t xml:space="preserve"> and the client have to use </w:t>
+      </w:r>
+      <w:proofErr w:type="spellStart"/>
+      <w:r>
+        <w:rPr>
+          <w:rFonts w:ascii="Trebuchet MS" w:hAnsi="Trebuchet MS"/>
+          <w:color w:val="000000"/>
+          <w:sz w:val="22"/>
+          <w:szCs w:val="22"/>
+        </w:rPr>
+        <w:t>it</w:t>
+      </w:r>
+      <w:proofErr w:type="spellEnd"/>
+      <w:r>
+        <w:rPr>
+          <w:rFonts w:ascii="Trebuchet MS" w:hAnsi="Trebuchet MS"/>
+          <w:color w:val="000000"/>
+          <w:sz w:val="22"/>
+          <w:szCs w:val="22"/>
+        </w:rPr>
+        <w:t xml:space="preserve"> </w:t>
+      </w:r>
+      <w:proofErr w:type="spellStart"/>
+      <w:r>
+        <w:rPr>
+          <w:rFonts w:ascii="Trebuchet MS" w:hAnsi="Trebuchet MS"/>
+          <w:color w:val="000000"/>
+          <w:sz w:val="22"/>
+          <w:szCs w:val="22"/>
+        </w:rPr>
+        <w:t>simultaneously</w:t>
+      </w:r>
+      <w:proofErr w:type="spellEnd"/>
+      <w:r>
+        <w:rPr>
+          <w:rFonts w:ascii="Trebuchet MS" w:hAnsi="Trebuchet MS"/>
+          <w:color w:val="000000"/>
+          <w:sz w:val="22"/>
+          <w:szCs w:val="22"/>
+        </w:rPr>
+        <w:t xml:space="preserve">. </w:t>
       </w:r>
     </w:p>
+    <w:p/>
     <w:sectPr>
       <w:pgSz w:w="11906" w:h="16838"/>
       <w:pgMar w:top="1417" w:right="1417" w:bottom="1417" w:left="1417" w:header="708" w:footer="708" w:gutter="0"/>
@@ -502,6 +1433,23 @@
     <w:semiHidden/>
     <w:unhideWhenUsed/>
   </w:style>
+  <w:style w:type="paragraph" w:styleId="NormalWeb">
+    <w:name w:val="Normal (Web)"/>
+    <w:basedOn w:val="Normal"/>
+    <w:uiPriority w:val="99"/>
+    <w:semiHidden/>
+    <w:unhideWhenUsed/>
+    <w:rsid w:val="00373CDF"/>
+    <w:pPr>
+      <w:spacing w:before="100" w:beforeAutospacing="1" w:after="100" w:afterAutospacing="1" w:line="240" w:lineRule="auto"/>
+    </w:pPr>
+    <w:rPr>
+      <w:rFonts w:ascii="Times New Roman" w:eastAsia="Times New Roman" w:hAnsi="Times New Roman" w:cs="Times New Roman"/>
+      <w:sz w:val="24"/>
+      <w:szCs w:val="24"/>
+      <w:lang w:eastAsia="fr-FR"/>
+    </w:rPr>
+  </w:style>
 </w:styles>
 </file>
 

</xml_diff>